<commit_message>
Complément homme humain indien dame
</commit_message>
<xml_diff>
--- a/diagramme classe.docx
+++ b/diagramme classe.docx
@@ -97,6 +97,16 @@
                                 <w:szCs w:val="18"/>
                               </w:rPr>
                               <w:br/>
+                              <w:t>surnom</w:t>
+                            </w:r>
+                            <w:r>
+                              <w:rPr>
+                                <w:b/>
+                                <w:color w:val="4472C4" w:themeColor="accent1"/>
+                                <w:sz w:val="18"/>
+                                <w:szCs w:val="18"/>
+                              </w:rPr>
+                              <w:br/>
                               <w:t>Age</w:t>
                             </w:r>
                             <w:r>
@@ -272,6 +282,16 @@
                         </w:rPr>
                         <w:br/>
                         <w:t>Prénom</w:t>
+                      </w:r>
+                      <w:r>
+                        <w:rPr>
+                          <w:b/>
+                          <w:color w:val="4472C4" w:themeColor="accent1"/>
+                          <w:sz w:val="18"/>
+                          <w:szCs w:val="18"/>
+                        </w:rPr>
+                        <w:br/>
+                        <w:t>surnom</w:t>
                       </w:r>
                       <w:r>
                         <w:rPr>
@@ -911,7 +931,10 @@
         </mc:AlternateContent>
       </w:r>
     </w:p>
-    <w:p/>
+    <w:p>
+      <w:bookmarkStart w:id="0" w:name="_GoBack"/>
+      <w:bookmarkEnd w:id="0"/>
+    </w:p>
     <w:p>
       <w:r>
         <w:rPr>
@@ -2278,33 +2301,33 @@
                                 <w:szCs w:val="16"/>
                                 <w:lang w:val="en-GB"/>
                               </w:rPr>
-                              <w:t>barman</w:t>
-                            </w:r>
+                              <w:t>barman(</w:t>
+                            </w:r>
+                            <w:proofErr w:type="gramStart"/>
                             <w:r>
                               <w:rPr>
                                 <w:sz w:val="16"/>
                                 <w:szCs w:val="16"/>
                                 <w:lang w:val="en-GB"/>
                               </w:rPr>
-                              <w:t>(</w:t>
-                            </w:r>
-                            <w:proofErr w:type="gramStart"/>
+                              <w:t>nom,prenom</w:t>
+                            </w:r>
+                            <w:proofErr w:type="gramEnd"/>
                             <w:r>
                               <w:rPr>
                                 <w:sz w:val="16"/>
                                 <w:szCs w:val="16"/>
                                 <w:lang w:val="en-GB"/>
                               </w:rPr>
-                              <w:t>nom,prenom</w:t>
-                            </w:r>
-                            <w:proofErr w:type="gramEnd"/>
+                              <w:t>,surnom,age,arme,force,sante</w:t>
+                            </w:r>
                             <w:r>
                               <w:rPr>
                                 <w:sz w:val="16"/>
                                 <w:szCs w:val="16"/>
                                 <w:lang w:val="en-GB"/>
                               </w:rPr>
-                              <w:t>,surnom,age,arme,force,sante</w:t>
+                              <w:t>,argent</w:t>
                             </w:r>
                             <w:r>
                               <w:rPr>
@@ -2312,23 +2335,7 @@
                                 <w:szCs w:val="16"/>
                                 <w:lang w:val="en-GB"/>
                               </w:rPr>
-                              <w:t>,argent</w:t>
-                            </w:r>
-                            <w:r>
-                              <w:rPr>
-                                <w:sz w:val="16"/>
-                                <w:szCs w:val="16"/>
-                                <w:lang w:val="en-GB"/>
-                              </w:rPr>
-                              <w:t>,</w:t>
-                            </w:r>
-                            <w:r>
-                              <w:rPr>
-                                <w:sz w:val="16"/>
-                                <w:szCs w:val="16"/>
-                                <w:lang w:val="en-GB"/>
-                              </w:rPr>
-                              <w:t>Stock,i</w:t>
+                              <w:t>,Stock,i</w:t>
                             </w:r>
                             <w:r>
                               <w:rPr>
@@ -2378,33 +2385,33 @@
                           <w:szCs w:val="16"/>
                           <w:lang w:val="en-GB"/>
                         </w:rPr>
-                        <w:t>barman</w:t>
-                      </w:r>
+                        <w:t>barman(</w:t>
+                      </w:r>
+                      <w:proofErr w:type="gramStart"/>
                       <w:r>
                         <w:rPr>
                           <w:sz w:val="16"/>
                           <w:szCs w:val="16"/>
                           <w:lang w:val="en-GB"/>
                         </w:rPr>
-                        <w:t>(</w:t>
-                      </w:r>
-                      <w:proofErr w:type="gramStart"/>
+                        <w:t>nom,prenom</w:t>
+                      </w:r>
+                      <w:proofErr w:type="gramEnd"/>
                       <w:r>
                         <w:rPr>
                           <w:sz w:val="16"/>
                           <w:szCs w:val="16"/>
                           <w:lang w:val="en-GB"/>
                         </w:rPr>
-                        <w:t>nom,prenom</w:t>
-                      </w:r>
-                      <w:proofErr w:type="gramEnd"/>
+                        <w:t>,surnom,age,arme,force,sante</w:t>
+                      </w:r>
                       <w:r>
                         <w:rPr>
                           <w:sz w:val="16"/>
                           <w:szCs w:val="16"/>
                           <w:lang w:val="en-GB"/>
                         </w:rPr>
-                        <w:t>,surnom,age,arme,force,sante</w:t>
+                        <w:t>,argent</w:t>
                       </w:r>
                       <w:r>
                         <w:rPr>
@@ -2412,23 +2419,7 @@
                           <w:szCs w:val="16"/>
                           <w:lang w:val="en-GB"/>
                         </w:rPr>
-                        <w:t>,argent</w:t>
-                      </w:r>
-                      <w:r>
-                        <w:rPr>
-                          <w:sz w:val="16"/>
-                          <w:szCs w:val="16"/>
-                          <w:lang w:val="en-GB"/>
-                        </w:rPr>
-                        <w:t>,</w:t>
-                      </w:r>
-                      <w:r>
-                        <w:rPr>
-                          <w:sz w:val="16"/>
-                          <w:szCs w:val="16"/>
-                          <w:lang w:val="en-GB"/>
-                        </w:rPr>
-                        <w:t>Stock,i</w:t>
+                        <w:t>,Stock,i</w:t>
                       </w:r>
                       <w:r>
                         <w:rPr>
@@ -3319,10 +3310,7 @@
         </mc:AlternateContent>
       </w:r>
     </w:p>
-    <w:p>
-      <w:bookmarkStart w:id="0" w:name="_GoBack"/>
-      <w:bookmarkEnd w:id="0"/>
-    </w:p>
+    <w:p/>
     <w:p>
       <w:r>
         <w:rPr>

</xml_diff>

<commit_message>
ça avance bien mon coco, sauvegarde
</commit_message>
<xml_diff>
--- a/diagramme classe.docx
+++ b/diagramme classe.docx
@@ -889,18 +889,7 @@
                                 <w:szCs w:val="18"/>
                               </w:rPr>
                               <w:br/>
-                              <w:t>aNe</w:t>
-                            </w:r>
-                            <w:bookmarkStart w:id="0" w:name="_GoBack"/>
-                            <w:bookmarkEnd w:id="0"/>
-                            <w:r>
-                              <w:rPr>
-                                <w:b/>
-                                <w:color w:val="FFC000" w:themeColor="accent4"/>
-                                <w:sz w:val="18"/>
-                                <w:szCs w:val="18"/>
-                              </w:rPr>
-                              <w:t>gocie</w:t>
+                              <w:t>aNegocie</w:t>
                             </w:r>
                             <w:r>
                               <w:rPr>
@@ -1058,18 +1047,7 @@
                           <w:szCs w:val="18"/>
                         </w:rPr>
                         <w:br/>
-                        <w:t>aNe</w:t>
-                      </w:r>
-                      <w:bookmarkStart w:id="1" w:name="_GoBack"/>
-                      <w:bookmarkEnd w:id="1"/>
-                      <w:r>
-                        <w:rPr>
-                          <w:b/>
-                          <w:color w:val="FFC000" w:themeColor="accent4"/>
-                          <w:sz w:val="18"/>
-                          <w:szCs w:val="18"/>
-                        </w:rPr>
-                        <w:t>gocie</w:t>
+                        <w:t>aNegocie</w:t>
                       </w:r>
                       <w:r>
                         <w:rPr>
@@ -2412,6 +2390,270 @@
         <mc:AlternateContent>
           <mc:Choice Requires="wps">
             <w:drawing>
+              <wp:anchor distT="0" distB="0" distL="114300" distR="114300" simplePos="0" relativeHeight="251750400" behindDoc="0" locked="0" layoutInCell="1" allowOverlap="1" wp14:anchorId="3165F2C2" wp14:editId="2F1ECC80">
+                <wp:simplePos x="0" y="0"/>
+                <wp:positionH relativeFrom="margin">
+                  <wp:posOffset>4316730</wp:posOffset>
+                </wp:positionH>
+                <wp:positionV relativeFrom="paragraph">
+                  <wp:posOffset>-449580</wp:posOffset>
+                </wp:positionV>
+                <wp:extent cx="897467" cy="929640"/>
+                <wp:effectExtent l="0" t="0" r="17145" b="22860"/>
+                <wp:wrapNone/>
+                <wp:docPr id="7" name="Zone de texte 7"/>
+                <wp:cNvGraphicFramePr/>
+                <a:graphic xmlns:a="http://schemas.openxmlformats.org/drawingml/2006/main">
+                  <a:graphicData uri="http://schemas.microsoft.com/office/word/2010/wordprocessingShape">
+                    <wps:wsp>
+                      <wps:cNvSpPr txBox="1"/>
+                      <wps:spPr>
+                        <a:xfrm>
+                          <a:off x="0" y="0"/>
+                          <a:ext cx="897467" cy="929640"/>
+                        </a:xfrm>
+                        <a:prstGeom prst="rect">
+                          <a:avLst/>
+                        </a:prstGeom>
+                        <a:solidFill>
+                          <a:schemeClr val="lt1"/>
+                        </a:solidFill>
+                        <a:ln w="6350">
+                          <a:solidFill>
+                            <a:prstClr val="black"/>
+                          </a:solidFill>
+                        </a:ln>
+                      </wps:spPr>
+                      <wps:txbx>
+                        <w:txbxContent>
+                          <w:p>
+                            <w:pPr>
+                              <w:rPr>
+                                <w:b/>
+                                <w:color w:val="538135" w:themeColor="accent6" w:themeShade="BF"/>
+                                <w:sz w:val="18"/>
+                                <w:szCs w:val="18"/>
+                              </w:rPr>
+                            </w:pPr>
+                            <w:r>
+                              <w:rPr>
+                                <w:b/>
+                              </w:rPr>
+                              <w:t>Boisson</w:t>
+                            </w:r>
+                            <w:r>
+                              <w:rPr>
+                                <w:b/>
+                              </w:rPr>
+                              <w:br/>
+                            </w:r>
+                            <w:r>
+                              <w:rPr>
+                                <w:b/>
+                                <w:color w:val="538135" w:themeColor="accent6" w:themeShade="BF"/>
+                                <w:sz w:val="18"/>
+                                <w:szCs w:val="18"/>
+                              </w:rPr>
+                              <w:t>type</w:t>
+                            </w:r>
+                            <w:r>
+                              <w:rPr>
+                                <w:b/>
+                                <w:color w:val="538135" w:themeColor="accent6" w:themeShade="BF"/>
+                                <w:sz w:val="18"/>
+                                <w:szCs w:val="18"/>
+                              </w:rPr>
+                              <w:br/>
+                            </w:r>
+                            <w:proofErr w:type="spellStart"/>
+                            <w:r>
+                              <w:rPr>
+                                <w:b/>
+                                <w:color w:val="538135" w:themeColor="accent6" w:themeShade="BF"/>
+                                <w:sz w:val="18"/>
+                                <w:szCs w:val="18"/>
+                              </w:rPr>
+                              <w:t>quantite</w:t>
+                            </w:r>
+                            <w:proofErr w:type="spellEnd"/>
+                            <w:r>
+                              <w:rPr>
+                                <w:b/>
+                                <w:color w:val="538135" w:themeColor="accent6" w:themeShade="BF"/>
+                                <w:sz w:val="18"/>
+                                <w:szCs w:val="18"/>
+                              </w:rPr>
+                              <w:br/>
+                              <w:t>prix</w:t>
+                            </w:r>
+                            <w:r>
+                              <w:rPr>
+                                <w:b/>
+                                <w:color w:val="538135" w:themeColor="accent6" w:themeShade="BF"/>
+                                <w:sz w:val="18"/>
+                                <w:szCs w:val="18"/>
+                              </w:rPr>
+                              <w:br/>
+                            </w:r>
+                            <w:r>
+                              <w:rPr>
+                                <w:b/>
+                              </w:rPr>
+                              <w:t>---------------</w:t>
+                            </w:r>
+                            <w:r>
+                              <w:rPr>
+                                <w:b/>
+                                <w:color w:val="538135" w:themeColor="accent6" w:themeShade="BF"/>
+                                <w:sz w:val="18"/>
+                                <w:szCs w:val="18"/>
+                              </w:rPr>
+                              <w:br/>
+                            </w:r>
+                            <w:r>
+                              <w:rPr>
+                                <w:b/>
+                                <w:color w:val="262626" w:themeColor="text1" w:themeTint="D9"/>
+                                <w:sz w:val="18"/>
+                                <w:szCs w:val="18"/>
+                              </w:rPr>
+                              <w:br/>
+                            </w:r>
+                          </w:p>
+                        </w:txbxContent>
+                      </wps:txbx>
+                      <wps:bodyPr rot="0" spcFirstLastPara="0" vertOverflow="overflow" horzOverflow="overflow" vert="horz" wrap="square" lIns="91440" tIns="45720" rIns="91440" bIns="45720" numCol="1" spcCol="0" rtlCol="0" fromWordArt="0" anchor="t" anchorCtr="0" forceAA="0" compatLnSpc="1">
+                        <a:prstTxWarp prst="textNoShape">
+                          <a:avLst/>
+                        </a:prstTxWarp>
+                        <a:noAutofit/>
+                      </wps:bodyPr>
+                    </wps:wsp>
+                  </a:graphicData>
+                </a:graphic>
+                <wp14:sizeRelH relativeFrom="margin">
+                  <wp14:pctWidth>0</wp14:pctWidth>
+                </wp14:sizeRelH>
+                <wp14:sizeRelV relativeFrom="margin">
+                  <wp14:pctHeight>0</wp14:pctHeight>
+                </wp14:sizeRelV>
+              </wp:anchor>
+            </w:drawing>
+          </mc:Choice>
+          <mc:Fallback>
+            <w:pict>
+              <v:shape w14:anchorId="3165F2C2" id="Zone de texte 7" o:spid="_x0000_s1033" type="#_x0000_t202" style="position:absolute;margin-left:339.9pt;margin-top:-35.4pt;width:70.65pt;height:73.2pt;z-index:251750400;visibility:visible;mso-wrap-style:square;mso-width-percent:0;mso-height-percent:0;mso-wrap-distance-left:9pt;mso-wrap-distance-top:0;mso-wrap-distance-right:9pt;mso-wrap-distance-bottom:0;mso-position-horizontal:absolute;mso-position-horizontal-relative:margin;mso-position-vertical:absolute;mso-position-vertical-relative:text;mso-width-percent:0;mso-height-percent:0;mso-width-relative:margin;mso-height-relative:margin;v-text-anchor:top" o:gfxdata="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" fillcolor="white [3201]" strokeweight=".5pt">
+                <v:textbox>
+                  <w:txbxContent>
+                    <w:p>
+                      <w:pPr>
+                        <w:rPr>
+                          <w:b/>
+                          <w:color w:val="538135" w:themeColor="accent6" w:themeShade="BF"/>
+                          <w:sz w:val="18"/>
+                          <w:szCs w:val="18"/>
+                        </w:rPr>
+                      </w:pPr>
+                      <w:r>
+                        <w:rPr>
+                          <w:b/>
+                        </w:rPr>
+                        <w:t>Boisson</w:t>
+                      </w:r>
+                      <w:r>
+                        <w:rPr>
+                          <w:b/>
+                        </w:rPr>
+                        <w:br/>
+                      </w:r>
+                      <w:r>
+                        <w:rPr>
+                          <w:b/>
+                          <w:color w:val="538135" w:themeColor="accent6" w:themeShade="BF"/>
+                          <w:sz w:val="18"/>
+                          <w:szCs w:val="18"/>
+                        </w:rPr>
+                        <w:t>type</w:t>
+                      </w:r>
+                      <w:r>
+                        <w:rPr>
+                          <w:b/>
+                          <w:color w:val="538135" w:themeColor="accent6" w:themeShade="BF"/>
+                          <w:sz w:val="18"/>
+                          <w:szCs w:val="18"/>
+                        </w:rPr>
+                        <w:br/>
+                      </w:r>
+                      <w:proofErr w:type="spellStart"/>
+                      <w:r>
+                        <w:rPr>
+                          <w:b/>
+                          <w:color w:val="538135" w:themeColor="accent6" w:themeShade="BF"/>
+                          <w:sz w:val="18"/>
+                          <w:szCs w:val="18"/>
+                        </w:rPr>
+                        <w:t>quantite</w:t>
+                      </w:r>
+                      <w:proofErr w:type="spellEnd"/>
+                      <w:r>
+                        <w:rPr>
+                          <w:b/>
+                          <w:color w:val="538135" w:themeColor="accent6" w:themeShade="BF"/>
+                          <w:sz w:val="18"/>
+                          <w:szCs w:val="18"/>
+                        </w:rPr>
+                        <w:br/>
+                        <w:t>prix</w:t>
+                      </w:r>
+                      <w:r>
+                        <w:rPr>
+                          <w:b/>
+                          <w:color w:val="538135" w:themeColor="accent6" w:themeShade="BF"/>
+                          <w:sz w:val="18"/>
+                          <w:szCs w:val="18"/>
+                        </w:rPr>
+                        <w:br/>
+                      </w:r>
+                      <w:r>
+                        <w:rPr>
+                          <w:b/>
+                        </w:rPr>
+                        <w:t>---------------</w:t>
+                      </w:r>
+                      <w:r>
+                        <w:rPr>
+                          <w:b/>
+                          <w:color w:val="538135" w:themeColor="accent6" w:themeShade="BF"/>
+                          <w:sz w:val="18"/>
+                          <w:szCs w:val="18"/>
+                        </w:rPr>
+                        <w:br/>
+                      </w:r>
+                      <w:r>
+                        <w:rPr>
+                          <w:b/>
+                          <w:color w:val="262626" w:themeColor="text1" w:themeTint="D9"/>
+                          <w:sz w:val="18"/>
+                          <w:szCs w:val="18"/>
+                        </w:rPr>
+                        <w:br/>
+                      </w:r>
+                    </w:p>
+                  </w:txbxContent>
+                </v:textbox>
+                <w10:wrap anchorx="margin"/>
+              </v:shape>
+            </w:pict>
+          </mc:Fallback>
+        </mc:AlternateContent>
+      </w:r>
+      <w:r>
+        <w:rPr>
+          <w:noProof/>
+        </w:rPr>
+        <mc:AlternateContent>
+          <mc:Choice Requires="wps">
+            <w:drawing>
               <wp:anchor distT="0" distB="0" distL="114300" distR="114300" simplePos="0" relativeHeight="251740160" behindDoc="0" locked="0" layoutInCell="1" allowOverlap="1" wp14:anchorId="45030E05" wp14:editId="213DA8FD">
                 <wp:simplePos x="0" y="0"/>
                 <wp:positionH relativeFrom="column">
@@ -2529,7 +2771,7 @@
           </mc:Choice>
           <mc:Fallback>
             <w:pict>
-              <v:shape w14:anchorId="45030E05" id="Zone de texte 8" o:spid="_x0000_s1033" type="#_x0000_t202" style="position:absolute;margin-left:430.75pt;margin-top:-26.45pt;width:312pt;height:21.6pt;z-index:251740160;visibility:visible;mso-wrap-style:square;mso-width-percent:0;mso-height-percent:0;mso-wrap-distance-left:9pt;mso-wrap-distance-top:0;mso-wrap-distance-right:9pt;mso-wrap-distance-bottom:0;mso-position-horizontal:absolute;mso-position-horizontal-relative:text;mso-position-vertical:absolute;mso-position-vertical-relative:text;mso-width-percent:0;mso-height-percent:0;mso-width-relative:margin;mso-height-relative:margin;v-text-anchor:top" o:gfxdata="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" fillcolor="white [3201]" strokeweight=".5pt">
+              <v:shape w14:anchorId="45030E05" id="Zone de texte 8" o:spid="_x0000_s1034" type="#_x0000_t202" style="position:absolute;margin-left:430.75pt;margin-top:-26.45pt;width:312pt;height:21.6pt;z-index:251740160;visibility:visible;mso-wrap-style:square;mso-width-percent:0;mso-height-percent:0;mso-wrap-distance-left:9pt;mso-wrap-distance-top:0;mso-wrap-distance-right:9pt;mso-wrap-distance-bottom:0;mso-position-horizontal:absolute;mso-position-horizontal-relative:text;mso-position-vertical:absolute;mso-position-vertical-relative:text;mso-width-percent:0;mso-height-percent:0;mso-width-relative:margin;mso-height-relative:margin;v-text-anchor:top" o:gfxdata="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" fillcolor="white [3201]" strokeweight=".5pt">
                 <v:textbox>
                   <w:txbxContent>
                     <w:p>
@@ -2670,6 +2912,34 @@
                                 <w:szCs w:val="18"/>
                               </w:rPr>
                               <w:br/>
+                            </w:r>
+                            <w:proofErr w:type="spellStart"/>
+                            <w:r>
+                              <w:rPr>
+                                <w:b/>
+                                <w:color w:val="4472C4" w:themeColor="accent1"/>
+                                <w:sz w:val="18"/>
+                                <w:szCs w:val="18"/>
+                              </w:rPr>
+                              <w:t>Arraylist</w:t>
+                            </w:r>
+                            <w:proofErr w:type="spellEnd"/>
+                            <w:r>
+                              <w:rPr>
+                                <w:b/>
+                                <w:color w:val="4472C4" w:themeColor="accent1"/>
+                                <w:sz w:val="18"/>
+                                <w:szCs w:val="18"/>
+                              </w:rPr>
+                              <w:t xml:space="preserve"> &lt;Boisson&gt; </w:t>
+                            </w:r>
+                            <w:r>
+                              <w:rPr>
+                                <w:b/>
+                                <w:color w:val="4472C4" w:themeColor="accent1"/>
+                                <w:sz w:val="18"/>
+                                <w:szCs w:val="18"/>
+                              </w:rPr>
                               <w:t>Stock</w:t>
                             </w:r>
                             <w:r>
@@ -2679,8 +2949,48 @@
                                 <w:sz w:val="18"/>
                                 <w:szCs w:val="18"/>
                               </w:rPr>
+                              <w:t xml:space="preserve"> </w:t>
+                            </w:r>
+                            <w:r>
+                              <w:rPr>
+                                <w:b/>
+                                <w:color w:val="4472C4" w:themeColor="accent1"/>
+                                <w:sz w:val="18"/>
+                                <w:szCs w:val="18"/>
+                              </w:rPr>
+                              <w:br/>
+                              <w:t>Instrument</w:t>
+                            </w:r>
+                            <w:r>
+                              <w:rPr>
+                                <w:b/>
+                                <w:color w:val="4472C4" w:themeColor="accent1"/>
+                                <w:sz w:val="18"/>
+                                <w:szCs w:val="18"/>
+                              </w:rPr>
+                              <w:br/>
+                            </w:r>
+                            <w:proofErr w:type="spellStart"/>
+                            <w:r>
+                              <w:rPr>
+                                <w:b/>
+                                <w:color w:val="4472C4" w:themeColor="accent1"/>
+                                <w:sz w:val="18"/>
+                                <w:szCs w:val="18"/>
+                              </w:rPr>
+                              <w:t>Estbraque</w:t>
+                            </w:r>
+                            <w:proofErr w:type="spellEnd"/>
+                            <w:r>
+                              <w:rPr>
+                                <w:b/>
+                                <w:color w:val="4472C4" w:themeColor="accent1"/>
+                                <w:sz w:val="18"/>
+                                <w:szCs w:val="18"/>
+                              </w:rPr>
                               <w:t xml:space="preserve"> (</w:t>
                             </w:r>
+                            <w:proofErr w:type="spellStart"/>
                             <w:r>
                               <w:rPr>
                                 <w:b/>
@@ -2688,8 +2998,9 @@
                                 <w:sz w:val="18"/>
                                 <w:szCs w:val="18"/>
                               </w:rPr>
-                              <w:t>Tab (type, prix</w:t>
-                            </w:r>
+                              <w:t>boolean</w:t>
+                            </w:r>
+                            <w:proofErr w:type="spellEnd"/>
                             <w:r>
                               <w:rPr>
                                 <w:b/>
@@ -2697,7 +3008,7 @@
                                 <w:sz w:val="18"/>
                                 <w:szCs w:val="18"/>
                               </w:rPr>
-                              <w:t>,</w:t>
+                              <w:t>)</w:t>
                             </w:r>
                             <w:r>
                               <w:rPr>
@@ -2706,7 +3017,7 @@
                                 <w:sz w:val="18"/>
                                 <w:szCs w:val="18"/>
                               </w:rPr>
-                              <w:t xml:space="preserve"> </w:t>
+                              <w:br/>
                             </w:r>
                             <w:proofErr w:type="spellStart"/>
                             <w:r>
@@ -2716,86 +3027,9 @@
                                 <w:sz w:val="18"/>
                                 <w:szCs w:val="18"/>
                               </w:rPr>
-                              <w:t>qnt</w:t>
+                              <w:t>ajouterBoisson</w:t>
                             </w:r>
                             <w:proofErr w:type="spellEnd"/>
-                            <w:r>
-                              <w:rPr>
-                                <w:b/>
-                                <w:color w:val="4472C4" w:themeColor="accent1"/>
-                                <w:sz w:val="18"/>
-                                <w:szCs w:val="18"/>
-                              </w:rPr>
-                              <w:t>))</w:t>
-                            </w:r>
-                            <w:r>
-                              <w:rPr>
-                                <w:b/>
-                                <w:color w:val="4472C4" w:themeColor="accent1"/>
-                                <w:sz w:val="18"/>
-                                <w:szCs w:val="18"/>
-                              </w:rPr>
-                              <w:br/>
-                              <w:t>Instrument</w:t>
-                            </w:r>
-                            <w:r>
-                              <w:rPr>
-                                <w:b/>
-                                <w:color w:val="4472C4" w:themeColor="accent1"/>
-                                <w:sz w:val="18"/>
-                                <w:szCs w:val="18"/>
-                              </w:rPr>
-                              <w:t xml:space="preserve"> musique</w:t>
-                            </w:r>
-                            <w:r>
-                              <w:rPr>
-                                <w:b/>
-                                <w:color w:val="4472C4" w:themeColor="accent1"/>
-                                <w:sz w:val="18"/>
-                                <w:szCs w:val="18"/>
-                              </w:rPr>
-                              <w:br/>
-                            </w:r>
-                            <w:proofErr w:type="spellStart"/>
-                            <w:r>
-                              <w:rPr>
-                                <w:b/>
-                                <w:color w:val="4472C4" w:themeColor="accent1"/>
-                                <w:sz w:val="18"/>
-                                <w:szCs w:val="18"/>
-                              </w:rPr>
-                              <w:t>Estbraque</w:t>
-                            </w:r>
-                            <w:proofErr w:type="spellEnd"/>
-                            <w:r>
-                              <w:rPr>
-                                <w:b/>
-                                <w:color w:val="4472C4" w:themeColor="accent1"/>
-                                <w:sz w:val="18"/>
-                                <w:szCs w:val="18"/>
-                              </w:rPr>
-                              <w:t xml:space="preserve"> (</w:t>
-                            </w:r>
-                            <w:proofErr w:type="spellStart"/>
-                            <w:r>
-                              <w:rPr>
-                                <w:b/>
-                                <w:color w:val="4472C4" w:themeColor="accent1"/>
-                                <w:sz w:val="18"/>
-                                <w:szCs w:val="18"/>
-                              </w:rPr>
-                              <w:t>boolean</w:t>
-                            </w:r>
-                            <w:proofErr w:type="spellEnd"/>
-                            <w:r>
-                              <w:rPr>
-                                <w:b/>
-                                <w:color w:val="4472C4" w:themeColor="accent1"/>
-                                <w:sz w:val="18"/>
-                                <w:szCs w:val="18"/>
-                              </w:rPr>
-                              <w:t>)</w:t>
-                            </w:r>
                             <w:r>
                               <w:rPr>
                                 <w:b/>
@@ -2951,7 +3185,7 @@
           </mc:Choice>
           <mc:Fallback>
             <w:pict>
-              <v:shape w14:anchorId="52945CB1" id="Zone de texte 5" o:spid="_x0000_s1034" type="#_x0000_t202" style="position:absolute;margin-left:557.9pt;margin-top:.45pt;width:186.65pt;height:160.4pt;z-index:251667456;visibility:visible;mso-wrap-style:square;mso-width-percent:0;mso-height-percent:0;mso-wrap-distance-left:9pt;mso-wrap-distance-top:0;mso-wrap-distance-right:9pt;mso-wrap-distance-bottom:0;mso-position-horizontal:absolute;mso-position-horizontal-relative:text;mso-position-vertical:absolute;mso-position-vertical-relative:text;mso-width-percent:0;mso-height-percent:0;mso-width-relative:margin;mso-height-relative:margin;v-text-anchor:top" o:gfxdata="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" fillcolor="white [3201]" strokeweight=".5pt">
+              <v:shape w14:anchorId="52945CB1" id="Zone de texte 5" o:spid="_x0000_s1035" type="#_x0000_t202" style="position:absolute;margin-left:557.9pt;margin-top:.45pt;width:186.65pt;height:160.4pt;z-index:251667456;visibility:visible;mso-wrap-style:square;mso-width-percent:0;mso-height-percent:0;mso-wrap-distance-left:9pt;mso-wrap-distance-top:0;mso-wrap-distance-right:9pt;mso-wrap-distance-bottom:0;mso-position-horizontal:absolute;mso-position-horizontal-relative:text;mso-position-vertical:absolute;mso-position-vertical-relative:text;mso-width-percent:0;mso-height-percent:0;mso-width-relative:margin;mso-height-relative:margin;v-text-anchor:top" o:gfxdata="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" fillcolor="white [3201]" strokeweight=".5pt">
                 <v:textbox>
                   <w:txbxContent>
                     <w:p>
@@ -2983,6 +3217,34 @@
                           <w:szCs w:val="18"/>
                         </w:rPr>
                         <w:br/>
+                      </w:r>
+                      <w:proofErr w:type="spellStart"/>
+                      <w:r>
+                        <w:rPr>
+                          <w:b/>
+                          <w:color w:val="4472C4" w:themeColor="accent1"/>
+                          <w:sz w:val="18"/>
+                          <w:szCs w:val="18"/>
+                        </w:rPr>
+                        <w:t>Arraylist</w:t>
+                      </w:r>
+                      <w:proofErr w:type="spellEnd"/>
+                      <w:r>
+                        <w:rPr>
+                          <w:b/>
+                          <w:color w:val="4472C4" w:themeColor="accent1"/>
+                          <w:sz w:val="18"/>
+                          <w:szCs w:val="18"/>
+                        </w:rPr>
+                        <w:t xml:space="preserve"> &lt;Boisson&gt; </w:t>
+                      </w:r>
+                      <w:r>
+                        <w:rPr>
+                          <w:b/>
+                          <w:color w:val="4472C4" w:themeColor="accent1"/>
+                          <w:sz w:val="18"/>
+                          <w:szCs w:val="18"/>
+                        </w:rPr>
                         <w:t>Stock</w:t>
                       </w:r>
                       <w:r>
@@ -2992,8 +3254,48 @@
                           <w:sz w:val="18"/>
                           <w:szCs w:val="18"/>
                         </w:rPr>
+                        <w:t xml:space="preserve"> </w:t>
+                      </w:r>
+                      <w:r>
+                        <w:rPr>
+                          <w:b/>
+                          <w:color w:val="4472C4" w:themeColor="accent1"/>
+                          <w:sz w:val="18"/>
+                          <w:szCs w:val="18"/>
+                        </w:rPr>
+                        <w:br/>
+                        <w:t>Instrument</w:t>
+                      </w:r>
+                      <w:r>
+                        <w:rPr>
+                          <w:b/>
+                          <w:color w:val="4472C4" w:themeColor="accent1"/>
+                          <w:sz w:val="18"/>
+                          <w:szCs w:val="18"/>
+                        </w:rPr>
+                        <w:br/>
+                      </w:r>
+                      <w:proofErr w:type="spellStart"/>
+                      <w:r>
+                        <w:rPr>
+                          <w:b/>
+                          <w:color w:val="4472C4" w:themeColor="accent1"/>
+                          <w:sz w:val="18"/>
+                          <w:szCs w:val="18"/>
+                        </w:rPr>
+                        <w:t>Estbraque</w:t>
+                      </w:r>
+                      <w:proofErr w:type="spellEnd"/>
+                      <w:r>
+                        <w:rPr>
+                          <w:b/>
+                          <w:color w:val="4472C4" w:themeColor="accent1"/>
+                          <w:sz w:val="18"/>
+                          <w:szCs w:val="18"/>
+                        </w:rPr>
                         <w:t xml:space="preserve"> (</w:t>
                       </w:r>
+                      <w:proofErr w:type="spellStart"/>
                       <w:r>
                         <w:rPr>
                           <w:b/>
@@ -3001,8 +3303,9 @@
                           <w:sz w:val="18"/>
                           <w:szCs w:val="18"/>
                         </w:rPr>
-                        <w:t>Tab (type, prix</w:t>
-                      </w:r>
+                        <w:t>boolean</w:t>
+                      </w:r>
+                      <w:proofErr w:type="spellEnd"/>
                       <w:r>
                         <w:rPr>
                           <w:b/>
@@ -3010,7 +3313,7 @@
                           <w:sz w:val="18"/>
                           <w:szCs w:val="18"/>
                         </w:rPr>
-                        <w:t>,</w:t>
+                        <w:t>)</w:t>
                       </w:r>
                       <w:r>
                         <w:rPr>
@@ -3019,7 +3322,7 @@
                           <w:sz w:val="18"/>
                           <w:szCs w:val="18"/>
                         </w:rPr>
-                        <w:t xml:space="preserve"> </w:t>
+                        <w:br/>
                       </w:r>
                       <w:proofErr w:type="spellStart"/>
                       <w:r>
@@ -3029,86 +3332,9 @@
                           <w:sz w:val="18"/>
                           <w:szCs w:val="18"/>
                         </w:rPr>
-                        <w:t>qnt</w:t>
+                        <w:t>ajouterBoisson</w:t>
                       </w:r>
                       <w:proofErr w:type="spellEnd"/>
-                      <w:r>
-                        <w:rPr>
-                          <w:b/>
-                          <w:color w:val="4472C4" w:themeColor="accent1"/>
-                          <w:sz w:val="18"/>
-                          <w:szCs w:val="18"/>
-                        </w:rPr>
-                        <w:t>))</w:t>
-                      </w:r>
-                      <w:r>
-                        <w:rPr>
-                          <w:b/>
-                          <w:color w:val="4472C4" w:themeColor="accent1"/>
-                          <w:sz w:val="18"/>
-                          <w:szCs w:val="18"/>
-                        </w:rPr>
-                        <w:br/>
-                        <w:t>Instrument</w:t>
-                      </w:r>
-                      <w:r>
-                        <w:rPr>
-                          <w:b/>
-                          <w:color w:val="4472C4" w:themeColor="accent1"/>
-                          <w:sz w:val="18"/>
-                          <w:szCs w:val="18"/>
-                        </w:rPr>
-                        <w:t xml:space="preserve"> musique</w:t>
-                      </w:r>
-                      <w:r>
-                        <w:rPr>
-                          <w:b/>
-                          <w:color w:val="4472C4" w:themeColor="accent1"/>
-                          <w:sz w:val="18"/>
-                          <w:szCs w:val="18"/>
-                        </w:rPr>
-                        <w:br/>
-                      </w:r>
-                      <w:proofErr w:type="spellStart"/>
-                      <w:r>
-                        <w:rPr>
-                          <w:b/>
-                          <w:color w:val="4472C4" w:themeColor="accent1"/>
-                          <w:sz w:val="18"/>
-                          <w:szCs w:val="18"/>
-                        </w:rPr>
-                        <w:t>Estbraque</w:t>
-                      </w:r>
-                      <w:proofErr w:type="spellEnd"/>
-                      <w:r>
-                        <w:rPr>
-                          <w:b/>
-                          <w:color w:val="4472C4" w:themeColor="accent1"/>
-                          <w:sz w:val="18"/>
-                          <w:szCs w:val="18"/>
-                        </w:rPr>
-                        <w:t xml:space="preserve"> (</w:t>
-                      </w:r>
-                      <w:proofErr w:type="spellStart"/>
-                      <w:r>
-                        <w:rPr>
-                          <w:b/>
-                          <w:color w:val="4472C4" w:themeColor="accent1"/>
-                          <w:sz w:val="18"/>
-                          <w:szCs w:val="18"/>
-                        </w:rPr>
-                        <w:t>boolean</w:t>
-                      </w:r>
-                      <w:proofErr w:type="spellEnd"/>
-                      <w:r>
-                        <w:rPr>
-                          <w:b/>
-                          <w:color w:val="4472C4" w:themeColor="accent1"/>
-                          <w:sz w:val="18"/>
-                          <w:szCs w:val="18"/>
-                        </w:rPr>
-                        <w:t>)</w:t>
-                      </w:r>
                       <w:r>
                         <w:rPr>
                           <w:b/>
@@ -3387,7 +3613,7 @@
           </mc:Choice>
           <mc:Fallback>
             <w:pict>
-              <v:shape w14:anchorId="3D884B83" id="Zone de texte 10" o:spid="_x0000_s1035" type="#_x0000_t202" style="position:absolute;margin-left:-30.1pt;margin-top:-.1pt;width:70.65pt;height:68.65pt;z-index:251676672;visibility:visible;mso-wrap-style:square;mso-width-percent:0;mso-height-percent:0;mso-wrap-distance-left:9pt;mso-wrap-distance-top:0;mso-wrap-distance-right:9pt;mso-wrap-distance-bottom:0;mso-position-horizontal:absolute;mso-position-horizontal-relative:text;mso-position-vertical:absolute;mso-position-vertical-relative:text;mso-width-percent:0;mso-height-percent:0;mso-width-relative:margin;mso-height-relative:margin;v-text-anchor:top" o:gfxdata="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" fillcolor="white [3201]" strokeweight=".5pt">
+              <v:shape w14:anchorId="3D884B83" id="Zone de texte 10" o:spid="_x0000_s1036" type="#_x0000_t202" style="position:absolute;margin-left:-30.1pt;margin-top:-.1pt;width:70.65pt;height:68.65pt;z-index:251676672;visibility:visible;mso-wrap-style:square;mso-width-percent:0;mso-height-percent:0;mso-wrap-distance-left:9pt;mso-wrap-distance-top:0;mso-wrap-distance-right:9pt;mso-wrap-distance-bottom:0;mso-position-horizontal:absolute;mso-position-horizontal-relative:text;mso-position-vertical:absolute;mso-position-vertical-relative:text;mso-width-percent:0;mso-height-percent:0;mso-width-relative:margin;mso-height-relative:margin;v-text-anchor:top" o:gfxdata="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" fillcolor="white [3201]" strokeweight=".5pt">
                 <v:textbox>
                   <w:txbxContent>
                     <w:p>
@@ -3613,7 +3839,10 @@
         </mc:AlternateContent>
       </w:r>
     </w:p>
-    <w:p/>
+    <w:p>
+      <w:bookmarkStart w:id="0" w:name="_GoBack"/>
+      <w:bookmarkEnd w:id="0"/>
+    </w:p>
     <w:p/>
     <w:p>
       <w:r>
@@ -3822,7 +4051,7 @@
           </mc:Choice>
           <mc:Fallback>
             <w:pict>
-              <v:shape w14:anchorId="65D146F7" id="Zone de texte 28" o:spid="_x0000_s1036" type="#_x0000_t202" style="position:absolute;margin-left:302pt;margin-top:.95pt;width:144.8pt;height:64.85pt;z-index:251702272;visibility:visible;mso-wrap-style:square;mso-width-percent:0;mso-height-percent:0;mso-wrap-distance-left:9pt;mso-wrap-distance-top:0;mso-wrap-distance-right:9pt;mso-wrap-distance-bottom:0;mso-position-horizontal:absolute;mso-position-horizontal-relative:margin;mso-position-vertical:absolute;mso-position-vertical-relative:text;mso-width-percent:0;mso-height-percent:0;mso-width-relative:margin;mso-height-relative:margin;v-text-anchor:top" o:gfxdata="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" fillcolor="white [3201]" strokeweight=".5pt">
+              <v:shape w14:anchorId="65D146F7" id="Zone de texte 28" o:spid="_x0000_s1037" type="#_x0000_t202" style="position:absolute;margin-left:302pt;margin-top:.95pt;width:144.8pt;height:64.85pt;z-index:251702272;visibility:visible;mso-wrap-style:square;mso-width-percent:0;mso-height-percent:0;mso-wrap-distance-left:9pt;mso-wrap-distance-top:0;mso-wrap-distance-right:9pt;mso-wrap-distance-bottom:0;mso-position-horizontal:absolute;mso-position-horizontal-relative:margin;mso-position-vertical:absolute;mso-position-vertical-relative:text;mso-width-percent:0;mso-height-percent:0;mso-width-relative:margin;mso-height-relative:margin;v-text-anchor:top" o:gfxdata="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" fillcolor="white [3201]" strokeweight=".5pt">
                 <v:textbox>
                   <w:txbxContent>
                     <w:p>
@@ -4127,7 +4356,7 @@
           </mc:Choice>
           <mc:Fallback>
             <w:pict>
-              <v:shape w14:anchorId="6ACD1521" id="Zone de texte 50" o:spid="_x0000_s1037" type="#_x0000_t202" style="position:absolute;margin-left:-36.35pt;margin-top:17.3pt;width:134.15pt;height:53.45pt;z-index:251715584;visibility:visible;mso-wrap-style:square;mso-width-percent:0;mso-height-percent:0;mso-wrap-distance-left:9pt;mso-wrap-distance-top:0;mso-wrap-distance-right:9pt;mso-wrap-distance-bottom:0;mso-position-horizontal:absolute;mso-position-horizontal-relative:margin;mso-position-vertical:absolute;mso-position-vertical-relative:text;mso-width-percent:0;mso-height-percent:0;mso-width-relative:margin;mso-height-relative:margin;v-text-anchor:top" o:gfxdata="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" fillcolor="white [3201]" strokeweight=".5pt">
+              <v:shape w14:anchorId="6ACD1521" id="Zone de texte 50" o:spid="_x0000_s1038" type="#_x0000_t202" style="position:absolute;margin-left:-36.35pt;margin-top:17.3pt;width:134.15pt;height:53.45pt;z-index:251715584;visibility:visible;mso-wrap-style:square;mso-width-percent:0;mso-height-percent:0;mso-wrap-distance-left:9pt;mso-wrap-distance-top:0;mso-wrap-distance-right:9pt;mso-wrap-distance-bottom:0;mso-position-horizontal:absolute;mso-position-horizontal-relative:margin;mso-position-vertical:absolute;mso-position-vertical-relative:text;mso-width-percent:0;mso-height-percent:0;mso-width-relative:margin;mso-height-relative:margin;v-text-anchor:top" o:gfxdata="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" fillcolor="white [3201]" strokeweight=".5pt">
                 <v:textbox>
                   <w:txbxContent>
                     <w:p>
@@ -4228,6 +4457,141 @@
       </w:r>
     </w:p>
     <w:p>
+      <w:r>
+        <w:rPr>
+          <w:noProof/>
+        </w:rPr>
+        <mc:AlternateContent>
+          <mc:Choice Requires="wps">
+            <w:drawing>
+              <wp:anchor distT="0" distB="0" distL="114300" distR="114300" simplePos="0" relativeHeight="251725824" behindDoc="0" locked="0" layoutInCell="1" allowOverlap="1" wp14:anchorId="266F309D" wp14:editId="12A8B3F4">
+                <wp:simplePos x="0" y="0"/>
+                <wp:positionH relativeFrom="column">
+                  <wp:posOffset>380365</wp:posOffset>
+                </wp:positionH>
+                <wp:positionV relativeFrom="paragraph">
+                  <wp:posOffset>651510</wp:posOffset>
+                </wp:positionV>
+                <wp:extent cx="3430905" cy="2315210"/>
+                <wp:effectExtent l="0" t="0" r="74295" b="66040"/>
+                <wp:wrapNone/>
+                <wp:docPr id="55" name="Connecteur droit avec flèche 55"/>
+                <wp:cNvGraphicFramePr/>
+                <a:graphic xmlns:a="http://schemas.openxmlformats.org/drawingml/2006/main">
+                  <a:graphicData uri="http://schemas.microsoft.com/office/word/2010/wordprocessingShape">
+                    <wps:wsp>
+                      <wps:cNvCnPr/>
+                      <wps:spPr>
+                        <a:xfrm>
+                          <a:off x="0" y="0"/>
+                          <a:ext cx="3430905" cy="2315210"/>
+                        </a:xfrm>
+                        <a:prstGeom prst="straightConnector1">
+                          <a:avLst/>
+                        </a:prstGeom>
+                        <a:noFill/>
+                        <a:ln w="6350" cap="flat" cmpd="sng" algn="ctr">
+                          <a:solidFill>
+                            <a:srgbClr val="4472C4"/>
+                          </a:solidFill>
+                          <a:prstDash val="solid"/>
+                          <a:miter lim="800000"/>
+                          <a:tailEnd type="triangle"/>
+                        </a:ln>
+                        <a:effectLst/>
+                      </wps:spPr>
+                      <wps:bodyPr/>
+                    </wps:wsp>
+                  </a:graphicData>
+                </a:graphic>
+                <wp14:sizeRelH relativeFrom="margin">
+                  <wp14:pctWidth>0</wp14:pctWidth>
+                </wp14:sizeRelH>
+                <wp14:sizeRelV relativeFrom="margin">
+                  <wp14:pctHeight>0</wp14:pctHeight>
+                </wp14:sizeRelV>
+              </wp:anchor>
+            </w:drawing>
+          </mc:Choice>
+          <mc:Fallback>
+            <w:pict>
+              <v:shapetype w14:anchorId="3814D5A3" id="_x0000_t32" coordsize="21600,21600" o:spt="32" o:oned="t" path="m,l21600,21600e" filled="f">
+                <v:path arrowok="t" fillok="f" o:connecttype="none"/>
+                <o:lock v:ext="edit" shapetype="t"/>
+              </v:shapetype>
+              <v:shape id="Connecteur droit avec flèche 55" o:spid="_x0000_s1026" type="#_x0000_t32" style="position:absolute;margin-left:29.95pt;margin-top:51.3pt;width:270.15pt;height:182.3pt;z-index:251725824;visibility:visible;mso-wrap-style:square;mso-width-percent:0;mso-height-percent:0;mso-wrap-distance-left:9pt;mso-wrap-distance-top:0;mso-wrap-distance-right:9pt;mso-wrap-distance-bottom:0;mso-position-horizontal:absolute;mso-position-horizontal-relative:text;mso-position-vertical:absolute;mso-position-vertical-relative:text;mso-width-percent:0;mso-height-percent:0;mso-width-relative:margin;mso-height-relative:margin" o:gfxdata="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" strokecolor="#4472c4" strokeweight=".5pt">
+                <v:stroke endarrow="block" joinstyle="miter"/>
+              </v:shape>
+            </w:pict>
+          </mc:Fallback>
+        </mc:AlternateContent>
+      </w:r>
+      <w:r>
+        <w:rPr>
+          <w:noProof/>
+        </w:rPr>
+        <mc:AlternateContent>
+          <mc:Choice Requires="wps">
+            <w:drawing>
+              <wp:anchor distT="0" distB="0" distL="114300" distR="114300" simplePos="0" relativeHeight="251723776" behindDoc="0" locked="0" layoutInCell="1" allowOverlap="1" wp14:anchorId="1DDD82D3" wp14:editId="55F0A1B5">
+                <wp:simplePos x="0" y="0"/>
+                <wp:positionH relativeFrom="margin">
+                  <wp:posOffset>-635</wp:posOffset>
+                </wp:positionH>
+                <wp:positionV relativeFrom="paragraph">
+                  <wp:posOffset>628650</wp:posOffset>
+                </wp:positionV>
+                <wp:extent cx="1021080" cy="2693035"/>
+                <wp:effectExtent l="0" t="0" r="64770" b="50165"/>
+                <wp:wrapNone/>
+                <wp:docPr id="54" name="Connecteur droit avec flèche 54"/>
+                <wp:cNvGraphicFramePr/>
+                <a:graphic xmlns:a="http://schemas.openxmlformats.org/drawingml/2006/main">
+                  <a:graphicData uri="http://schemas.microsoft.com/office/word/2010/wordprocessingShape">
+                    <wps:wsp>
+                      <wps:cNvCnPr/>
+                      <wps:spPr>
+                        <a:xfrm>
+                          <a:off x="0" y="0"/>
+                          <a:ext cx="1021080" cy="2693035"/>
+                        </a:xfrm>
+                        <a:prstGeom prst="straightConnector1">
+                          <a:avLst/>
+                        </a:prstGeom>
+                        <a:noFill/>
+                        <a:ln w="6350" cap="flat" cmpd="sng" algn="ctr">
+                          <a:solidFill>
+                            <a:srgbClr val="4472C4"/>
+                          </a:solidFill>
+                          <a:prstDash val="solid"/>
+                          <a:miter lim="800000"/>
+                          <a:tailEnd type="triangle"/>
+                        </a:ln>
+                        <a:effectLst/>
+                      </wps:spPr>
+                      <wps:bodyPr/>
+                    </wps:wsp>
+                  </a:graphicData>
+                </a:graphic>
+                <wp14:sizeRelH relativeFrom="margin">
+                  <wp14:pctWidth>0</wp14:pctWidth>
+                </wp14:sizeRelH>
+                <wp14:sizeRelV relativeFrom="margin">
+                  <wp14:pctHeight>0</wp14:pctHeight>
+                </wp14:sizeRelV>
+              </wp:anchor>
+            </w:drawing>
+          </mc:Choice>
+          <mc:Fallback>
+            <w:pict>
+              <v:shape w14:anchorId="7B2AF7E4" id="Connecteur droit avec flèche 54" o:spid="_x0000_s1026" type="#_x0000_t32" style="position:absolute;margin-left:-.05pt;margin-top:49.5pt;width:80.4pt;height:212.05pt;z-index:251723776;visibility:visible;mso-wrap-style:square;mso-width-percent:0;mso-height-percent:0;mso-wrap-distance-left:9pt;mso-wrap-distance-top:0;mso-wrap-distance-right:9pt;mso-wrap-distance-bottom:0;mso-position-horizontal:absolute;mso-position-horizontal-relative:margin;mso-position-vertical:absolute;mso-position-vertical-relative:text;mso-width-percent:0;mso-height-percent:0;mso-width-relative:margin;mso-height-relative:margin" o:gfxdata="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" strokecolor="#4472c4" strokeweight=".5pt">
+                <v:stroke endarrow="block" joinstyle="miter"/>
+                <w10:wrap anchorx="margin"/>
+              </v:shape>
+            </w:pict>
+          </mc:Fallback>
+        </mc:AlternateContent>
+      </w:r>
       <w:r>
         <w:rPr>
           <w:noProof/>
@@ -4347,7 +4711,7 @@
           </mc:Choice>
           <mc:Fallback>
             <w:pict>
-              <v:shape w14:anchorId="45030E05" id="Zone de texte 9" o:spid="_x0000_s1038" type="#_x0000_t202" style="position:absolute;margin-left:-27.05pt;margin-top:329.7pt;width:210pt;height:21.6pt;z-index:251742208;visibility:visible;mso-wrap-style:square;mso-width-percent:0;mso-height-percent:0;mso-wrap-distance-left:9pt;mso-wrap-distance-top:0;mso-wrap-distance-right:9pt;mso-wrap-distance-bottom:0;mso-position-horizontal:absolute;mso-position-horizontal-relative:text;mso-position-vertical:absolute;mso-position-vertical-relative:text;mso-width-percent:0;mso-height-percent:0;mso-width-relative:margin;mso-height-relative:margin;v-text-anchor:top" o:gfxdata="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" fillcolor="white [3201]" strokeweight=".5pt">
+              <v:shape w14:anchorId="45030E05" id="Zone de texte 9" o:spid="_x0000_s1039" type="#_x0000_t202" style="position:absolute;margin-left:-27.05pt;margin-top:329.7pt;width:210pt;height:21.6pt;z-index:251742208;visibility:visible;mso-wrap-style:square;mso-width-percent:0;mso-height-percent:0;mso-wrap-distance-left:9pt;mso-wrap-distance-top:0;mso-wrap-distance-right:9pt;mso-wrap-distance-bottom:0;mso-position-horizontal:absolute;mso-position-horizontal-relative:text;mso-position-vertical:absolute;mso-position-vertical-relative:text;mso-width-percent:0;mso-height-percent:0;mso-width-relative:margin;mso-height-relative:margin;v-text-anchor:top" o:gfxdata="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" fillcolor="white [3201]" strokeweight=".5pt">
                 <v:textbox>
                   <w:txbxContent>
                     <w:p>
@@ -4532,7 +4896,7 @@
           </mc:Choice>
           <mc:Fallback>
             <w:pict>
-              <v:shape w14:anchorId="27789039" id="Zone de texte 14" o:spid="_x0000_s1039" type="#_x0000_t202" style="position:absolute;margin-left:253.75pt;margin-top:35.7pt;width:230.4pt;height:21.6pt;z-index:251748352;visibility:visible;mso-wrap-style:square;mso-width-percent:0;mso-height-percent:0;mso-wrap-distance-left:9pt;mso-wrap-distance-top:0;mso-wrap-distance-right:9pt;mso-wrap-distance-bottom:0;mso-position-horizontal:absolute;mso-position-horizontal-relative:text;mso-position-vertical:absolute;mso-position-vertical-relative:text;mso-width-percent:0;mso-height-percent:0;mso-width-relative:margin;mso-height-relative:margin;v-text-anchor:top" o:gfxdata="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" fillcolor="white [3201]" strokeweight=".5pt">
+              <v:shape w14:anchorId="27789039" id="Zone de texte 14" o:spid="_x0000_s1040" type="#_x0000_t202" style="position:absolute;margin-left:253.75pt;margin-top:35.7pt;width:230.4pt;height:21.6pt;z-index:251748352;visibility:visible;mso-wrap-style:square;mso-width-percent:0;mso-height-percent:0;mso-wrap-distance-left:9pt;mso-wrap-distance-top:0;mso-wrap-distance-right:9pt;mso-wrap-distance-bottom:0;mso-position-horizontal:absolute;mso-position-horizontal-relative:text;mso-position-vertical:absolute;mso-position-vertical-relative:text;mso-width-percent:0;mso-height-percent:0;mso-width-relative:margin;mso-height-relative:margin;v-text-anchor:top" o:gfxdata="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" fillcolor="white [3201]" strokeweight=".5pt">
                 <v:textbox>
                   <w:txbxContent>
                     <w:p>
@@ -4712,7 +5076,7 @@
           </mc:Choice>
           <mc:Fallback>
             <w:pict>
-              <v:shape w14:anchorId="27789039" id="Zone de texte 12" o:spid="_x0000_s1040" type="#_x0000_t202" style="position:absolute;margin-left:247.8pt;margin-top:154.75pt;width:190.2pt;height:21.6pt;z-index:251746304;visibility:visible;mso-wrap-style:square;mso-width-percent:0;mso-height-percent:0;mso-wrap-distance-left:9pt;mso-wrap-distance-top:0;mso-wrap-distance-right:9pt;mso-wrap-distance-bottom:0;mso-position-horizontal:absolute;mso-position-horizontal-relative:text;mso-position-vertical:absolute;mso-position-vertical-relative:text;mso-width-percent:0;mso-height-percent:0;mso-width-relative:margin;mso-height-relative:margin;v-text-anchor:top" o:gfxdata="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" fillcolor="white [3201]" strokeweight=".5pt">
+              <v:shape w14:anchorId="27789039" id="Zone de texte 12" o:spid="_x0000_s1041" type="#_x0000_t202" style="position:absolute;margin-left:247.8pt;margin-top:154.75pt;width:190.2pt;height:21.6pt;z-index:251746304;visibility:visible;mso-wrap-style:square;mso-width-percent:0;mso-height-percent:0;mso-wrap-distance-left:9pt;mso-wrap-distance-top:0;mso-wrap-distance-right:9pt;mso-wrap-distance-bottom:0;mso-position-horizontal:absolute;mso-position-horizontal-relative:text;mso-position-vertical:absolute;mso-position-vertical-relative:text;mso-width-percent:0;mso-height-percent:0;mso-width-relative:margin;mso-height-relative:margin;v-text-anchor:top" o:gfxdata="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" fillcolor="white [3201]" strokeweight=".5pt">
                 <v:textbox>
                   <w:txbxContent>
                     <w:p>
@@ -4890,7 +5254,7 @@
           </mc:Choice>
           <mc:Fallback>
             <w:pict>
-              <v:shape w14:anchorId="27789039" id="Zone de texte 11" o:spid="_x0000_s1041" type="#_x0000_t202" style="position:absolute;margin-left:280.75pt;margin-top:328.5pt;width:235.2pt;height:21.6pt;z-index:251744256;visibility:visible;mso-wrap-style:square;mso-width-percent:0;mso-height-percent:0;mso-wrap-distance-left:9pt;mso-wrap-distance-top:0;mso-wrap-distance-right:9pt;mso-wrap-distance-bottom:0;mso-position-horizontal:absolute;mso-position-horizontal-relative:text;mso-position-vertical:absolute;mso-position-vertical-relative:text;mso-width-percent:0;mso-height-percent:0;mso-width-relative:margin;mso-height-relative:margin;v-text-anchor:top" o:gfxdata="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" fillcolor="white [3201]" strokeweight=".5pt">
+              <v:shape w14:anchorId="27789039" id="Zone de texte 11" o:spid="_x0000_s1042" type="#_x0000_t202" style="position:absolute;margin-left:280.75pt;margin-top:328.5pt;width:235.2pt;height:21.6pt;z-index:251744256;visibility:visible;mso-wrap-style:square;mso-width-percent:0;mso-height-percent:0;mso-wrap-distance-left:9pt;mso-wrap-distance-top:0;mso-wrap-distance-right:9pt;mso-wrap-distance-bottom:0;mso-position-horizontal:absolute;mso-position-horizontal-relative:text;mso-position-vertical:absolute;mso-position-vertical-relative:text;mso-width-percent:0;mso-height-percent:0;mso-width-relative:margin;mso-height-relative:margin;v-text-anchor:top" o:gfxdata="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" fillcolor="white [3201]" strokeweight=".5pt">
                 <v:textbox>
                   <w:txbxContent>
                     <w:p>
@@ -5315,7 +5679,7 @@
           </mc:Choice>
           <mc:Fallback>
             <w:pict>
-              <v:shape w14:anchorId="343D68F1" id="Zone de texte 58" o:spid="_x0000_s1042" type="#_x0000_t202" style="position:absolute;margin-left:550.75pt;margin-top:72.55pt;width:186.65pt;height:87.7pt;z-index:251731968;visibility:visible;mso-wrap-style:square;mso-width-percent:0;mso-height-percent:0;mso-wrap-distance-left:9pt;mso-wrap-distance-top:0;mso-wrap-distance-right:9pt;mso-wrap-distance-bottom:0;mso-position-horizontal:absolute;mso-position-horizontal-relative:text;mso-position-vertical:absolute;mso-position-vertical-relative:text;mso-width-percent:0;mso-height-percent:0;mso-width-relative:margin;mso-height-relative:margin;v-text-anchor:top" o:gfxdata="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" fillcolor="window" strokeweight=".5pt">
+              <v:shape w14:anchorId="343D68F1" id="Zone de texte 58" o:spid="_x0000_s1043" type="#_x0000_t202" style="position:absolute;margin-left:550.75pt;margin-top:72.55pt;width:186.65pt;height:87.7pt;z-index:251731968;visibility:visible;mso-wrap-style:square;mso-width-percent:0;mso-height-percent:0;mso-wrap-distance-left:9pt;mso-wrap-distance-top:0;mso-wrap-distance-right:9pt;mso-wrap-distance-bottom:0;mso-position-horizontal:absolute;mso-position-horizontal-relative:text;mso-position-vertical:absolute;mso-position-vertical-relative:text;mso-width-percent:0;mso-height-percent:0;mso-width-relative:margin;mso-height-relative:margin;v-text-anchor:top" o:gfxdata="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" fillcolor="window" strokeweight=".5pt">
                 <v:textbox>
                   <w:txbxContent>
                     <w:p>
@@ -5584,26 +5948,6 @@
                             <w:r>
                               <w:rPr>
                                 <w:b/>
-                                <w:color w:val="FF0000"/>
-                                <w:sz w:val="18"/>
-                                <w:szCs w:val="18"/>
-                              </w:rPr>
-                              <w:br/>
-                            </w:r>
-                            <w:proofErr w:type="spellStart"/>
-                            <w:r>
-                              <w:rPr>
-                                <w:b/>
-                                <w:color w:val="262626" w:themeColor="text1" w:themeTint="D9"/>
-                                <w:sz w:val="18"/>
-                                <w:szCs w:val="18"/>
-                              </w:rPr>
-                              <w:t>NegocierCowboy</w:t>
-                            </w:r>
-                            <w:proofErr w:type="spellEnd"/>
-                            <w:r>
-                              <w:rPr>
-                                <w:b/>
                                 <w:color w:val="262626" w:themeColor="text1" w:themeTint="D9"/>
                                 <w:sz w:val="18"/>
                                 <w:szCs w:val="18"/>
@@ -5712,7 +6056,7 @@
           </mc:Choice>
           <mc:Fallback>
             <w:pict>
-              <v:shape w14:anchorId="66F31356" id="Zone de texte 3" o:spid="_x0000_s1043" type="#_x0000_t202" style="position:absolute;margin-left:298.4pt;margin-top:195.15pt;width:151.8pt;height:129.05pt;z-index:251663360;visibility:visible;mso-wrap-style:square;mso-width-percent:0;mso-height-percent:0;mso-wrap-distance-left:9pt;mso-wrap-distance-top:0;mso-wrap-distance-right:9pt;mso-wrap-distance-bottom:0;mso-position-horizontal:absolute;mso-position-horizontal-relative:text;mso-position-vertical:absolute;mso-position-vertical-relative:text;mso-width-percent:0;mso-height-percent:0;mso-width-relative:margin;mso-height-relative:margin;v-text-anchor:top" o:gfxdata="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" fillcolor="white [3201]" strokeweight=".5pt">
+              <v:shape w14:anchorId="66F31356" id="Zone de texte 3" o:spid="_x0000_s1044" type="#_x0000_t202" style="position:absolute;margin-left:298.4pt;margin-top:195.15pt;width:151.8pt;height:129.05pt;z-index:251663360;visibility:visible;mso-wrap-style:square;mso-width-percent:0;mso-height-percent:0;mso-wrap-distance-left:9pt;mso-wrap-distance-top:0;mso-wrap-distance-right:9pt;mso-wrap-distance-bottom:0;mso-position-horizontal:absolute;mso-position-horizontal-relative:text;mso-position-vertical:absolute;mso-position-vertical-relative:text;mso-width-percent:0;mso-height-percent:0;mso-width-relative:margin;mso-height-relative:margin;v-text-anchor:top" o:gfxdata="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" fillcolor="white [3201]" strokeweight=".5pt">
                 <v:textbox>
                   <w:txbxContent>
                     <w:p>
@@ -5777,26 +6121,6 @@
                       <w:r>
                         <w:rPr>
                           <w:b/>
-                          <w:color w:val="FF0000"/>
-                          <w:sz w:val="18"/>
-                          <w:szCs w:val="18"/>
-                        </w:rPr>
-                        <w:br/>
-                      </w:r>
-                      <w:proofErr w:type="spellStart"/>
-                      <w:r>
-                        <w:rPr>
-                          <w:b/>
-                          <w:color w:val="262626" w:themeColor="text1" w:themeTint="D9"/>
-                          <w:sz w:val="18"/>
-                          <w:szCs w:val="18"/>
-                        </w:rPr>
-                        <w:t>NegocierCowboy</w:t>
-                      </w:r>
-                      <w:proofErr w:type="spellEnd"/>
-                      <w:r>
-                        <w:rPr>
-                          <w:b/>
                           <w:color w:val="262626" w:themeColor="text1" w:themeTint="D9"/>
                           <w:sz w:val="18"/>
                           <w:szCs w:val="18"/>
@@ -5885,367 +6209,6 @@
                     </w:p>
                   </w:txbxContent>
                 </v:textbox>
-              </v:shape>
-            </w:pict>
-          </mc:Fallback>
-        </mc:AlternateContent>
-      </w:r>
-      <w:r>
-        <w:rPr>
-          <w:noProof/>
-        </w:rPr>
-        <mc:AlternateContent>
-          <mc:Choice Requires="wps">
-            <w:drawing>
-              <wp:anchor distT="0" distB="0" distL="114300" distR="114300" simplePos="0" relativeHeight="251725824" behindDoc="0" locked="0" layoutInCell="1" allowOverlap="1" wp14:anchorId="266F309D" wp14:editId="12A8B3F4">
-                <wp:simplePos x="0" y="0"/>
-                <wp:positionH relativeFrom="column">
-                  <wp:posOffset>956165</wp:posOffset>
-                </wp:positionH>
-                <wp:positionV relativeFrom="paragraph">
-                  <wp:posOffset>1627323</wp:posOffset>
-                </wp:positionV>
-                <wp:extent cx="2851842" cy="1339913"/>
-                <wp:effectExtent l="0" t="0" r="81915" b="50800"/>
-                <wp:wrapNone/>
-                <wp:docPr id="55" name="Connecteur droit avec flèche 55"/>
-                <wp:cNvGraphicFramePr/>
-                <a:graphic xmlns:a="http://schemas.openxmlformats.org/drawingml/2006/main">
-                  <a:graphicData uri="http://schemas.microsoft.com/office/word/2010/wordprocessingShape">
-                    <wps:wsp>
-                      <wps:cNvCnPr/>
-                      <wps:spPr>
-                        <a:xfrm>
-                          <a:off x="0" y="0"/>
-                          <a:ext cx="2851842" cy="1339913"/>
-                        </a:xfrm>
-                        <a:prstGeom prst="straightConnector1">
-                          <a:avLst/>
-                        </a:prstGeom>
-                        <a:noFill/>
-                        <a:ln w="6350" cap="flat" cmpd="sng" algn="ctr">
-                          <a:solidFill>
-                            <a:srgbClr val="4472C4"/>
-                          </a:solidFill>
-                          <a:prstDash val="solid"/>
-                          <a:miter lim="800000"/>
-                          <a:tailEnd type="triangle"/>
-                        </a:ln>
-                        <a:effectLst/>
-                      </wps:spPr>
-                      <wps:bodyPr/>
-                    </wps:wsp>
-                  </a:graphicData>
-                </a:graphic>
-                <wp14:sizeRelH relativeFrom="margin">
-                  <wp14:pctWidth>0</wp14:pctWidth>
-                </wp14:sizeRelH>
-                <wp14:sizeRelV relativeFrom="margin">
-                  <wp14:pctHeight>0</wp14:pctHeight>
-                </wp14:sizeRelV>
-              </wp:anchor>
-            </w:drawing>
-          </mc:Choice>
-          <mc:Fallback>
-            <w:pict>
-              <v:shape w14:anchorId="3AE6DDFC" id="Connecteur droit avec flèche 55" o:spid="_x0000_s1026" type="#_x0000_t32" style="position:absolute;margin-left:75.3pt;margin-top:128.15pt;width:224.55pt;height:105.5pt;z-index:251725824;visibility:visible;mso-wrap-style:square;mso-width-percent:0;mso-height-percent:0;mso-wrap-distance-left:9pt;mso-wrap-distance-top:0;mso-wrap-distance-right:9pt;mso-wrap-distance-bottom:0;mso-position-horizontal:absolute;mso-position-horizontal-relative:text;mso-position-vertical:absolute;mso-position-vertical-relative:text;mso-width-percent:0;mso-height-percent:0;mso-width-relative:margin;mso-height-relative:margin" o:gfxdata="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" strokecolor="#4472c4" strokeweight=".5pt">
-                <v:stroke endarrow="block" joinstyle="miter"/>
-              </v:shape>
-            </w:pict>
-          </mc:Fallback>
-        </mc:AlternateContent>
-      </w:r>
-      <w:r>
-        <w:rPr>
-          <w:noProof/>
-        </w:rPr>
-        <mc:AlternateContent>
-          <mc:Choice Requires="wps">
-            <w:drawing>
-              <wp:anchor distT="0" distB="0" distL="114300" distR="114300" simplePos="0" relativeHeight="251723776" behindDoc="0" locked="0" layoutInCell="1" allowOverlap="1" wp14:anchorId="1DDD82D3" wp14:editId="55F0A1B5">
-                <wp:simplePos x="0" y="0"/>
-                <wp:positionH relativeFrom="margin">
-                  <wp:posOffset>-39716</wp:posOffset>
-                </wp:positionH>
-                <wp:positionV relativeFrom="paragraph">
-                  <wp:posOffset>1708804</wp:posOffset>
-                </wp:positionV>
-                <wp:extent cx="1059199" cy="1611089"/>
-                <wp:effectExtent l="0" t="0" r="64770" b="65405"/>
-                <wp:wrapNone/>
-                <wp:docPr id="54" name="Connecteur droit avec flèche 54"/>
-                <wp:cNvGraphicFramePr/>
-                <a:graphic xmlns:a="http://schemas.openxmlformats.org/drawingml/2006/main">
-                  <a:graphicData uri="http://schemas.microsoft.com/office/word/2010/wordprocessingShape">
-                    <wps:wsp>
-                      <wps:cNvCnPr/>
-                      <wps:spPr>
-                        <a:xfrm>
-                          <a:off x="0" y="0"/>
-                          <a:ext cx="1059199" cy="1611089"/>
-                        </a:xfrm>
-                        <a:prstGeom prst="straightConnector1">
-                          <a:avLst/>
-                        </a:prstGeom>
-                        <a:noFill/>
-                        <a:ln w="6350" cap="flat" cmpd="sng" algn="ctr">
-                          <a:solidFill>
-                            <a:srgbClr val="4472C4"/>
-                          </a:solidFill>
-                          <a:prstDash val="solid"/>
-                          <a:miter lim="800000"/>
-                          <a:tailEnd type="triangle"/>
-                        </a:ln>
-                        <a:effectLst/>
-                      </wps:spPr>
-                      <wps:bodyPr/>
-                    </wps:wsp>
-                  </a:graphicData>
-                </a:graphic>
-                <wp14:sizeRelH relativeFrom="margin">
-                  <wp14:pctWidth>0</wp14:pctWidth>
-                </wp14:sizeRelH>
-                <wp14:sizeRelV relativeFrom="margin">
-                  <wp14:pctHeight>0</wp14:pctHeight>
-                </wp14:sizeRelV>
-              </wp:anchor>
-            </w:drawing>
-          </mc:Choice>
-          <mc:Fallback>
-            <w:pict>
-              <v:shape w14:anchorId="1F3BD613" id="Connecteur droit avec flèche 54" o:spid="_x0000_s1026" type="#_x0000_t32" style="position:absolute;margin-left:-3.15pt;margin-top:134.55pt;width:83.4pt;height:126.85pt;z-index:251723776;visibility:visible;mso-wrap-style:square;mso-width-percent:0;mso-height-percent:0;mso-wrap-distance-left:9pt;mso-wrap-distance-top:0;mso-wrap-distance-right:9pt;mso-wrap-distance-bottom:0;mso-position-horizontal:absolute;mso-position-horizontal-relative:margin;mso-position-vertical:absolute;mso-position-vertical-relative:text;mso-width-percent:0;mso-height-percent:0;mso-width-relative:margin;mso-height-relative:margin" o:gfxdata="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" strokecolor="#4472c4" strokeweight=".5pt">
-                <v:stroke endarrow="block" joinstyle="miter"/>
-                <w10:wrap anchorx="margin"/>
-              </v:shape>
-            </w:pict>
-          </mc:Fallback>
-        </mc:AlternateContent>
-      </w:r>
-      <w:r>
-        <w:rPr>
-          <w:noProof/>
-        </w:rPr>
-        <mc:AlternateContent>
-          <mc:Choice Requires="wps">
-            <w:drawing>
-              <wp:anchor distT="0" distB="0" distL="114300" distR="114300" simplePos="0" relativeHeight="251721728" behindDoc="0" locked="0" layoutInCell="1" allowOverlap="1" wp14:anchorId="28B57D66" wp14:editId="559876D6">
-                <wp:simplePos x="0" y="0"/>
-                <wp:positionH relativeFrom="margin">
-                  <wp:posOffset>-546710</wp:posOffset>
-                </wp:positionH>
-                <wp:positionV relativeFrom="paragraph">
-                  <wp:posOffset>1192756</wp:posOffset>
-                </wp:positionV>
-                <wp:extent cx="1566193" cy="434567"/>
-                <wp:effectExtent l="0" t="0" r="15240" b="22860"/>
-                <wp:wrapNone/>
-                <wp:docPr id="53" name="Zone de texte 53"/>
-                <wp:cNvGraphicFramePr/>
-                <a:graphic xmlns:a="http://schemas.openxmlformats.org/drawingml/2006/main">
-                  <a:graphicData uri="http://schemas.microsoft.com/office/word/2010/wordprocessingShape">
-                    <wps:wsp>
-                      <wps:cNvSpPr txBox="1"/>
-                      <wps:spPr>
-                        <a:xfrm>
-                          <a:off x="0" y="0"/>
-                          <a:ext cx="1566193" cy="434567"/>
-                        </a:xfrm>
-                        <a:prstGeom prst="rect">
-                          <a:avLst/>
-                        </a:prstGeom>
-                        <a:solidFill>
-                          <a:sysClr val="window" lastClr="FFFFFF"/>
-                        </a:solidFill>
-                        <a:ln w="6350">
-                          <a:solidFill>
-                            <a:prstClr val="black"/>
-                          </a:solidFill>
-                        </a:ln>
-                      </wps:spPr>
-                      <wps:txbx>
-                        <w:txbxContent>
-                          <w:p>
-                            <w:pPr>
-                              <w:rPr>
-                                <w:b/>
-                              </w:rPr>
-                            </w:pPr>
-                            <w:r>
-                              <w:rPr>
-                                <w:b/>
-                              </w:rPr>
-                              <w:t>Peut négocier indien</w:t>
-                            </w:r>
-                            <w:r>
-                              <w:rPr>
-                                <w:b/>
-                                <w:color w:val="262626" w:themeColor="text1" w:themeTint="D9"/>
-                                <w:sz w:val="18"/>
-                                <w:szCs w:val="18"/>
-                              </w:rPr>
-                              <w:br/>
-                            </w:r>
-                            <w:proofErr w:type="spellStart"/>
-                            <w:r>
-                              <w:rPr>
-                                <w:b/>
-                                <w:color w:val="262626" w:themeColor="text1" w:themeTint="D9"/>
-                                <w:sz w:val="18"/>
-                                <w:szCs w:val="18"/>
-                              </w:rPr>
-                              <w:t>Negocier</w:t>
-                            </w:r>
-                            <w:proofErr w:type="spellEnd"/>
-                            <w:r>
-                              <w:rPr>
-                                <w:b/>
-                                <w:color w:val="262626" w:themeColor="text1" w:themeTint="D9"/>
-                                <w:sz w:val="18"/>
-                                <w:szCs w:val="18"/>
-                              </w:rPr>
-                              <w:t xml:space="preserve"> indien</w:t>
-                            </w:r>
-                            <w:r>
-                              <w:rPr>
-                                <w:b/>
-                                <w:color w:val="262626" w:themeColor="text1" w:themeTint="D9"/>
-                                <w:sz w:val="18"/>
-                                <w:szCs w:val="18"/>
-                              </w:rPr>
-                              <w:br/>
-                            </w:r>
-                            <w:r>
-                              <w:rPr>
-                                <w:b/>
-                                <w:color w:val="262626" w:themeColor="text1" w:themeTint="D9"/>
-                                <w:sz w:val="18"/>
-                                <w:szCs w:val="18"/>
-                              </w:rPr>
-                              <w:br/>
-                            </w:r>
-                            <w:r>
-                              <w:rPr>
-                                <w:sz w:val="18"/>
-                                <w:szCs w:val="18"/>
-                              </w:rPr>
-                              <w:br/>
-                            </w:r>
-                          </w:p>
-                          <w:p>
-                            <w:pPr>
-                              <w:rPr>
-                                <w:b/>
-                                <w:color w:val="4472C4" w:themeColor="accent1"/>
-                                <w:sz w:val="18"/>
-                                <w:szCs w:val="18"/>
-                              </w:rPr>
-                            </w:pPr>
-                          </w:p>
-                        </w:txbxContent>
-                      </wps:txbx>
-                      <wps:bodyPr rot="0" spcFirstLastPara="0" vertOverflow="overflow" horzOverflow="overflow" vert="horz" wrap="square" lIns="91440" tIns="45720" rIns="91440" bIns="45720" numCol="1" spcCol="0" rtlCol="0" fromWordArt="0" anchor="t" anchorCtr="0" forceAA="0" compatLnSpc="1">
-                        <a:prstTxWarp prst="textNoShape">
-                          <a:avLst/>
-                        </a:prstTxWarp>
-                        <a:noAutofit/>
-                      </wps:bodyPr>
-                    </wps:wsp>
-                  </a:graphicData>
-                </a:graphic>
-                <wp14:sizeRelH relativeFrom="margin">
-                  <wp14:pctWidth>0</wp14:pctWidth>
-                </wp14:sizeRelH>
-                <wp14:sizeRelV relativeFrom="margin">
-                  <wp14:pctHeight>0</wp14:pctHeight>
-                </wp14:sizeRelV>
-              </wp:anchor>
-            </w:drawing>
-          </mc:Choice>
-          <mc:Fallback>
-            <w:pict>
-              <v:shape w14:anchorId="28B57D66" id="Zone de texte 53" o:spid="_x0000_s1044" type="#_x0000_t202" style="position:absolute;margin-left:-43.05pt;margin-top:93.9pt;width:123.3pt;height:34.2pt;z-index:251721728;visibility:visible;mso-wrap-style:square;mso-width-percent:0;mso-height-percent:0;mso-wrap-distance-left:9pt;mso-wrap-distance-top:0;mso-wrap-distance-right:9pt;mso-wrap-distance-bottom:0;mso-position-horizontal:absolute;mso-position-horizontal-relative:margin;mso-position-vertical:absolute;mso-position-vertical-relative:text;mso-width-percent:0;mso-height-percent:0;mso-width-relative:margin;mso-height-relative:margin;v-text-anchor:top" o:gfxdata="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" fillcolor="window" strokeweight=".5pt">
-                <v:textbox>
-                  <w:txbxContent>
-                    <w:p>
-                      <w:pPr>
-                        <w:rPr>
-                          <w:b/>
-                        </w:rPr>
-                      </w:pPr>
-                      <w:r>
-                        <w:rPr>
-                          <w:b/>
-                        </w:rPr>
-                        <w:t>Peut négocier indien</w:t>
-                      </w:r>
-                      <w:r>
-                        <w:rPr>
-                          <w:b/>
-                          <w:color w:val="262626" w:themeColor="text1" w:themeTint="D9"/>
-                          <w:sz w:val="18"/>
-                          <w:szCs w:val="18"/>
-                        </w:rPr>
-                        <w:br/>
-                      </w:r>
-                      <w:proofErr w:type="spellStart"/>
-                      <w:r>
-                        <w:rPr>
-                          <w:b/>
-                          <w:color w:val="262626" w:themeColor="text1" w:themeTint="D9"/>
-                          <w:sz w:val="18"/>
-                          <w:szCs w:val="18"/>
-                        </w:rPr>
-                        <w:t>Negocier</w:t>
-                      </w:r>
-                      <w:proofErr w:type="spellEnd"/>
-                      <w:r>
-                        <w:rPr>
-                          <w:b/>
-                          <w:color w:val="262626" w:themeColor="text1" w:themeTint="D9"/>
-                          <w:sz w:val="18"/>
-                          <w:szCs w:val="18"/>
-                        </w:rPr>
-                        <w:t xml:space="preserve"> indien</w:t>
-                      </w:r>
-                      <w:r>
-                        <w:rPr>
-                          <w:b/>
-                          <w:color w:val="262626" w:themeColor="text1" w:themeTint="D9"/>
-                          <w:sz w:val="18"/>
-                          <w:szCs w:val="18"/>
-                        </w:rPr>
-                        <w:br/>
-                      </w:r>
-                      <w:r>
-                        <w:rPr>
-                          <w:b/>
-                          <w:color w:val="262626" w:themeColor="text1" w:themeTint="D9"/>
-                          <w:sz w:val="18"/>
-                          <w:szCs w:val="18"/>
-                        </w:rPr>
-                        <w:br/>
-                      </w:r>
-                      <w:r>
-                        <w:rPr>
-                          <w:sz w:val="18"/>
-                          <w:szCs w:val="18"/>
-                        </w:rPr>
-                        <w:br/>
-                      </w:r>
-                    </w:p>
-                    <w:p>
-                      <w:pPr>
-                        <w:rPr>
-                          <w:b/>
-                          <w:color w:val="4472C4" w:themeColor="accent1"/>
-                          <w:sz w:val="18"/>
-                          <w:szCs w:val="18"/>
-                        </w:rPr>
-                      </w:pPr>
-                    </w:p>
-                  </w:txbxContent>
-                </v:textbox>
-                <w10:wrap anchorx="margin"/>
               </v:shape>
             </w:pict>
           </mc:Fallback>
@@ -6309,7 +6272,7 @@
           </mc:Choice>
           <mc:Fallback>
             <w:pict>
-              <v:shape w14:anchorId="18B61EC4" id="Connecteur droit avec flèche 57" o:spid="_x0000_s1026" type="#_x0000_t32" style="position:absolute;margin-left:97.5pt;margin-top:4.05pt;width:205.15pt;height:3.6pt;flip:y;z-index:251729920;visibility:visible;mso-wrap-style:square;mso-width-percent:0;mso-height-percent:0;mso-wrap-distance-left:9pt;mso-wrap-distance-top:0;mso-wrap-distance-right:9pt;mso-wrap-distance-bottom:0;mso-position-horizontal:absolute;mso-position-horizontal-relative:margin;mso-position-vertical:absolute;mso-position-vertical-relative:text;mso-width-percent:0;mso-height-percent:0;mso-width-relative:margin;mso-height-relative:margin" o:gfxdata="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" strokecolor="#4472c4" strokeweight=".5pt">
+              <v:shape w14:anchorId="0006C32A" id="Connecteur droit avec flèche 57" o:spid="_x0000_s1026" type="#_x0000_t32" style="position:absolute;margin-left:97.5pt;margin-top:4.05pt;width:205.15pt;height:3.6pt;flip:y;z-index:251729920;visibility:visible;mso-wrap-style:square;mso-width-percent:0;mso-height-percent:0;mso-wrap-distance-left:9pt;mso-wrap-distance-top:0;mso-wrap-distance-right:9pt;mso-wrap-distance-bottom:0;mso-position-horizontal:absolute;mso-position-horizontal-relative:margin;mso-position-vertical:absolute;mso-position-vertical-relative:text;mso-width-percent:0;mso-height-percent:0;mso-width-relative:margin;mso-height-relative:margin" o:gfxdata="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" strokecolor="#4472c4" strokeweight=".5pt">
                 <v:stroke endarrow="block" joinstyle="miter"/>
                 <w10:wrap anchorx="margin"/>
               </v:shape>
@@ -6705,71 +6668,6 @@
         <mc:AlternateContent>
           <mc:Choice Requires="wps">
             <w:drawing>
-              <wp:anchor distT="0" distB="0" distL="114300" distR="114300" simplePos="0" relativeHeight="251727872" behindDoc="0" locked="0" layoutInCell="1" allowOverlap="1" wp14:anchorId="463761C8" wp14:editId="55AF1903">
-                <wp:simplePos x="0" y="0"/>
-                <wp:positionH relativeFrom="column">
-                  <wp:posOffset>23657</wp:posOffset>
-                </wp:positionH>
-                <wp:positionV relativeFrom="paragraph">
-                  <wp:posOffset>640494</wp:posOffset>
-                </wp:positionV>
-                <wp:extent cx="54321" cy="515419"/>
-                <wp:effectExtent l="38100" t="0" r="41275" b="56515"/>
-                <wp:wrapNone/>
-                <wp:docPr id="56" name="Connecteur droit avec flèche 56"/>
-                <wp:cNvGraphicFramePr/>
-                <a:graphic xmlns:a="http://schemas.openxmlformats.org/drawingml/2006/main">
-                  <a:graphicData uri="http://schemas.microsoft.com/office/word/2010/wordprocessingShape">
-                    <wps:wsp>
-                      <wps:cNvCnPr/>
-                      <wps:spPr>
-                        <a:xfrm flipH="1">
-                          <a:off x="0" y="0"/>
-                          <a:ext cx="54321" cy="515419"/>
-                        </a:xfrm>
-                        <a:prstGeom prst="straightConnector1">
-                          <a:avLst/>
-                        </a:prstGeom>
-                        <a:noFill/>
-                        <a:ln w="6350" cap="flat" cmpd="sng" algn="ctr">
-                          <a:solidFill>
-                            <a:srgbClr val="4472C4"/>
-                          </a:solidFill>
-                          <a:prstDash val="solid"/>
-                          <a:miter lim="800000"/>
-                          <a:tailEnd type="triangle"/>
-                        </a:ln>
-                        <a:effectLst/>
-                      </wps:spPr>
-                      <wps:bodyPr/>
-                    </wps:wsp>
-                  </a:graphicData>
-                </a:graphic>
-                <wp14:sizeRelH relativeFrom="margin">
-                  <wp14:pctWidth>0</wp14:pctWidth>
-                </wp14:sizeRelH>
-                <wp14:sizeRelV relativeFrom="margin">
-                  <wp14:pctHeight>0</wp14:pctHeight>
-                </wp14:sizeRelV>
-              </wp:anchor>
-            </w:drawing>
-          </mc:Choice>
-          <mc:Fallback>
-            <w:pict>
-              <v:shape w14:anchorId="64C4D359" id="Connecteur droit avec flèche 56" o:spid="_x0000_s1026" type="#_x0000_t32" style="position:absolute;margin-left:1.85pt;margin-top:50.45pt;width:4.3pt;height:40.6pt;flip:x;z-index:251727872;visibility:visible;mso-wrap-style:square;mso-width-percent:0;mso-height-percent:0;mso-wrap-distance-left:9pt;mso-wrap-distance-top:0;mso-wrap-distance-right:9pt;mso-wrap-distance-bottom:0;mso-position-horizontal:absolute;mso-position-horizontal-relative:text;mso-position-vertical:absolute;mso-position-vertical-relative:text;mso-width-percent:0;mso-height-percent:0;mso-width-relative:margin;mso-height-relative:margin" o:gfxdata="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" strokecolor="#4472c4" strokeweight=".5pt">
-                <v:stroke endarrow="block" joinstyle="miter"/>
-              </v:shape>
-            </w:pict>
-          </mc:Fallback>
-        </mc:AlternateContent>
-      </w:r>
-      <w:r>
-        <w:rPr>
-          <w:noProof/>
-        </w:rPr>
-        <mc:AlternateContent>
-          <mc:Choice Requires="wps">
-            <w:drawing>
               <wp:anchor distT="0" distB="0" distL="114300" distR="114300" simplePos="0" relativeHeight="251661312" behindDoc="0" locked="0" layoutInCell="1" allowOverlap="1" wp14:anchorId="0135C57B" wp14:editId="06E5BDBA">
                 <wp:simplePos x="0" y="0"/>
                 <wp:positionH relativeFrom="column">
@@ -6862,26 +6760,6 @@
                             <w:r>
                               <w:rPr>
                                 <w:b/>
-                                <w:color w:val="7030A0"/>
-                                <w:sz w:val="18"/>
-                                <w:szCs w:val="18"/>
-                              </w:rPr>
-                              <w:br/>
-                            </w:r>
-                            <w:proofErr w:type="spellStart"/>
-                            <w:r>
-                              <w:rPr>
-                                <w:b/>
-                                <w:color w:val="262626" w:themeColor="text1" w:themeTint="D9"/>
-                                <w:sz w:val="18"/>
-                                <w:szCs w:val="18"/>
-                              </w:rPr>
-                              <w:t>NegocierBrigand</w:t>
-                            </w:r>
-                            <w:proofErr w:type="spellEnd"/>
-                            <w:r>
-                              <w:rPr>
-                                <w:b/>
                                 <w:color w:val="262626" w:themeColor="text1" w:themeTint="D9"/>
                                 <w:sz w:val="18"/>
                                 <w:szCs w:val="18"/>
@@ -7051,26 +6929,6 @@
                         </w:rPr>
                         <w:t>(banquier)</w:t>
                       </w:r>
-                      <w:r>
-                        <w:rPr>
-                          <w:b/>
-                          <w:color w:val="7030A0"/>
-                          <w:sz w:val="18"/>
-                          <w:szCs w:val="18"/>
-                        </w:rPr>
-                        <w:br/>
-                      </w:r>
-                      <w:proofErr w:type="spellStart"/>
-                      <w:r>
-                        <w:rPr>
-                          <w:b/>
-                          <w:color w:val="262626" w:themeColor="text1" w:themeTint="D9"/>
-                          <w:sz w:val="18"/>
-                          <w:szCs w:val="18"/>
-                        </w:rPr>
-                        <w:t>NegocierBrigand</w:t>
-                      </w:r>
-                      <w:proofErr w:type="spellEnd"/>
                       <w:r>
                         <w:rPr>
                           <w:b/>

</xml_diff>

<commit_message>
tj plus loin tj plus fort
</commit_message>
<xml_diff>
--- a/diagramme classe.docx
+++ b/diagramme classe.docx
@@ -3114,6 +3114,7 @@
                               </w:rPr>
                               <w:br/>
                             </w:r>
+                            <w:proofErr w:type="spellStart"/>
                             <w:r>
                               <w:rPr>
                                 <w:b/>
@@ -3123,6 +3124,7 @@
                               </w:rPr>
                               <w:t>DemanderArgent</w:t>
                             </w:r>
+                            <w:proofErr w:type="spellEnd"/>
                             <w:r>
                               <w:rPr>
                                 <w:b/>
@@ -3419,6 +3421,7 @@
                         </w:rPr>
                         <w:br/>
                       </w:r>
+                      <w:proofErr w:type="spellStart"/>
                       <w:r>
                         <w:rPr>
                           <w:b/>
@@ -3428,6 +3431,7 @@
                         </w:rPr>
                         <w:t>DemanderArgent</w:t>
                       </w:r>
+                      <w:proofErr w:type="spellEnd"/>
                       <w:r>
                         <w:rPr>
                           <w:b/>
@@ -3839,10 +3843,7 @@
         </mc:AlternateContent>
       </w:r>
     </w:p>
-    <w:p>
-      <w:bookmarkStart w:id="0" w:name="_GoBack"/>
-      <w:bookmarkEnd w:id="0"/>
-    </w:p>
+    <w:p/>
     <w:p/>
     <w:p>
       <w:r>
@@ -6808,48 +6809,13 @@
                             </w:r>
                             <w:r>
                               <w:rPr>
-                                <w:b/>
-                                <w:color w:val="262626" w:themeColor="text1" w:themeTint="D9"/>
-                                <w:sz w:val="18"/>
-                                <w:szCs w:val="18"/>
-                              </w:rPr>
-                              <w:t>libérerDame</w:t>
-                            </w:r>
-                            <w:r>
-                              <w:rPr>
-                                <w:b/>
-                                <w:color w:val="262626" w:themeColor="text1" w:themeTint="D9"/>
-                                <w:sz w:val="18"/>
-                                <w:szCs w:val="18"/>
-                              </w:rPr>
-                              <w:br/>
-                            </w:r>
-                            <w:r>
-                              <w:rPr>
-                                <w:b/>
-                                <w:color w:val="262626" w:themeColor="text1" w:themeTint="D9"/>
-                                <w:sz w:val="18"/>
-                                <w:szCs w:val="18"/>
-                              </w:rPr>
-                              <w:br/>
-                            </w:r>
-                            <w:r>
-                              <w:rPr>
-                                <w:sz w:val="18"/>
-                                <w:szCs w:val="18"/>
-                              </w:rPr>
-                              <w:br/>
-                            </w:r>
-                          </w:p>
-                          <w:p>
-                            <w:pPr>
-                              <w:rPr>
-                                <w:b/>
-                                <w:color w:val="4472C4" w:themeColor="accent1"/>
-                                <w:sz w:val="18"/>
-                                <w:szCs w:val="18"/>
-                              </w:rPr>
-                            </w:pPr>
+                                <w:sz w:val="18"/>
+                                <w:szCs w:val="18"/>
+                              </w:rPr>
+                              <w:br/>
+                            </w:r>
+                            <w:bookmarkStart w:id="0" w:name="_GoBack"/>
+                            <w:bookmarkEnd w:id="0"/>
                           </w:p>
                         </w:txbxContent>
                       </wps:txbx>
@@ -6980,48 +6946,13 @@
                       </w:r>
                       <w:r>
                         <w:rPr>
-                          <w:b/>
-                          <w:color w:val="262626" w:themeColor="text1" w:themeTint="D9"/>
-                          <w:sz w:val="18"/>
-                          <w:szCs w:val="18"/>
-                        </w:rPr>
-                        <w:t>libérerDame</w:t>
-                      </w:r>
-                      <w:r>
-                        <w:rPr>
-                          <w:b/>
-                          <w:color w:val="262626" w:themeColor="text1" w:themeTint="D9"/>
-                          <w:sz w:val="18"/>
-                          <w:szCs w:val="18"/>
-                        </w:rPr>
-                        <w:br/>
-                      </w:r>
-                      <w:r>
-                        <w:rPr>
-                          <w:b/>
-                          <w:color w:val="262626" w:themeColor="text1" w:themeTint="D9"/>
-                          <w:sz w:val="18"/>
-                          <w:szCs w:val="18"/>
-                        </w:rPr>
-                        <w:br/>
-                      </w:r>
-                      <w:r>
-                        <w:rPr>
-                          <w:sz w:val="18"/>
-                          <w:szCs w:val="18"/>
-                        </w:rPr>
-                        <w:br/>
-                      </w:r>
-                    </w:p>
-                    <w:p>
-                      <w:pPr>
-                        <w:rPr>
-                          <w:b/>
-                          <w:color w:val="4472C4" w:themeColor="accent1"/>
-                          <w:sz w:val="18"/>
-                          <w:szCs w:val="18"/>
-                        </w:rPr>
-                      </w:pPr>
+                          <w:sz w:val="18"/>
+                          <w:szCs w:val="18"/>
+                        </w:rPr>
+                        <w:br/>
+                      </w:r>
+                      <w:bookmarkStart w:id="1" w:name="_GoBack"/>
+                      <w:bookmarkEnd w:id="1"/>
                     </w:p>
                   </w:txbxContent>
                 </v:textbox>

</xml_diff>